<commit_message>
Fix broken site links and harden Firebase deploy flow
</commit_message>
<xml_diff>
--- a/paper/Bridging LLMs and Deterministic Rule Engines.docx
+++ b/paper/Bridging LLMs and Deterministic Rule Engines.docx
@@ -81,7 +81,7 @@
           <w:bCs/>
         </w:rPr>
         <w:pict w14:anchorId="24136E47">
-          <v:rect id="_x0000_i1256" style="width:0;height:1.5pt" o:hralign="center" o:hrstd="t" o:hr="t" fillcolor="#a0a0a0" stroked="f"/>
+          <v:rect id="_x0000_i1025" style="width:0;height:1.5pt" o:hralign="center" o:hrstd="t" o:hr="t" fillcolor="#a0a0a0" stroked="f"/>
         </w:pict>
       </w:r>
     </w:p>
@@ -193,7 +193,7 @@
           <w:bCs/>
         </w:rPr>
         <w:pict w14:anchorId="187A7189">
-          <v:rect id="_x0000_i1257" style="width:0;height:1.5pt" o:hralign="center" o:hrstd="t" o:hr="t" fillcolor="#a0a0a0" stroked="f"/>
+          <v:rect id="_x0000_i1026" style="width:0;height:1.5pt" o:hralign="center" o:hrstd="t" o:hr="t" fillcolor="#a0a0a0" stroked="f"/>
         </w:pict>
       </w:r>
     </w:p>
@@ -534,7 +534,7 @@
           <w:bCs/>
         </w:rPr>
         <w:pict w14:anchorId="2C626325">
-          <v:rect id="_x0000_i1258" style="width:0;height:1.5pt" o:hralign="center" o:hrstd="t" o:hr="t" fillcolor="#a0a0a0" stroked="f"/>
+          <v:rect id="_x0000_i1027" style="width:0;height:1.5pt" o:hralign="center" o:hrstd="t" o:hr="t" fillcolor="#a0a0a0" stroked="f"/>
         </w:pict>
       </w:r>
     </w:p>
@@ -689,7 +689,7 @@
           <w:bCs/>
         </w:rPr>
         <w:pict w14:anchorId="55825C21">
-          <v:rect id="_x0000_i1259" style="width:0;height:1.5pt" o:hralign="center" o:hrstd="t" o:hr="t" fillcolor="#a0a0a0" stroked="f"/>
+          <v:rect id="_x0000_i1028" style="width:0;height:1.5pt" o:hralign="center" o:hrstd="t" o:hr="t" fillcolor="#a0a0a0" stroked="f"/>
         </w:pict>
       </w:r>
     </w:p>
@@ -1057,7 +1057,7 @@
           <w:bCs/>
         </w:rPr>
         <w:pict w14:anchorId="05154817">
-          <v:rect id="_x0000_i1260" style="width:0;height:1.5pt" o:hralign="center" o:hrstd="t" o:hr="t" fillcolor="#a0a0a0" stroked="f"/>
+          <v:rect id="_x0000_i1029" style="width:0;height:1.5pt" o:hralign="center" o:hrstd="t" o:hr="t" fillcolor="#a0a0a0" stroked="f"/>
         </w:pict>
       </w:r>
     </w:p>
@@ -1497,7 +1497,7 @@
           <w:bCs/>
         </w:rPr>
         <w:pict w14:anchorId="1C7B55A0">
-          <v:rect id="_x0000_i1261" style="width:0;height:1.5pt" o:hralign="center" o:hrstd="t" o:hr="t" fillcolor="#a0a0a0" stroked="f"/>
+          <v:rect id="_x0000_i1030" style="width:0;height:1.5pt" o:hralign="center" o:hrstd="t" o:hr="t" fillcolor="#a0a0a0" stroked="f"/>
         </w:pict>
       </w:r>
     </w:p>
@@ -2839,7 +2839,7 @@
           <w:bCs/>
         </w:rPr>
         <w:pict w14:anchorId="4290A89A">
-          <v:rect id="_x0000_i1262" style="width:0;height:1.5pt" o:hralign="center" o:hrstd="t" o:hr="t" fillcolor="#a0a0a0" stroked="f"/>
+          <v:rect id="_x0000_i1031" style="width:0;height:1.5pt" o:hralign="center" o:hrstd="t" o:hr="t" fillcolor="#a0a0a0" stroked="f"/>
         </w:pict>
       </w:r>
     </w:p>
@@ -9721,7 +9721,7 @@
           <w:bCs/>
         </w:rPr>
         <w:pict w14:anchorId="42A0EEBE">
-          <v:rect id="_x0000_i1263" style="width:0;height:1.5pt" o:hralign="center" o:hrstd="t" o:hr="t" fillcolor="#a0a0a0" stroked="f"/>
+          <v:rect id="_x0000_i1032" style="width:0;height:1.5pt" o:hralign="center" o:hrstd="t" o:hr="t" fillcolor="#a0a0a0" stroked="f"/>
         </w:pict>
       </w:r>
     </w:p>
@@ -10603,7 +10603,7 @@
           <w:bCs/>
         </w:rPr>
         <w:pict w14:anchorId="32F3BDD9">
-          <v:rect id="_x0000_i1264" style="width:0;height:1.5pt" o:hralign="center" o:hrstd="t" o:hr="t" fillcolor="#a0a0a0" stroked="f"/>
+          <v:rect id="_x0000_i1033" style="width:0;height:1.5pt" o:hralign="center" o:hrstd="t" o:hr="t" fillcolor="#a0a0a0" stroked="f"/>
         </w:pict>
       </w:r>
     </w:p>
@@ -10658,7 +10658,7 @@
     <w:p>
       <w:r>
         <w:pict w14:anchorId="2F1C53FC">
-          <v:rect id="_x0000_i1312" style="width:0;height:1.5pt" o:hralign="center" o:hrstd="t" o:hr="t" fillcolor="#a0a0a0" stroked="f"/>
+          <v:rect id="_x0000_i1034" style="width:0;height:1.5pt" o:hralign="center" o:hrstd="t" o:hr="t" fillcolor="#a0a0a0" stroked="f"/>
         </w:pict>
       </w:r>
     </w:p>
@@ -10894,7 +10894,7 @@
           <w:bCs/>
         </w:rPr>
         <w:pict w14:anchorId="4BC70AF8">
-          <v:rect id="_x0000_i1265" style="width:0;height:1.5pt" o:hralign="center" o:hrstd="t" o:hr="t" fillcolor="#a0a0a0" stroked="f"/>
+          <v:rect id="_x0000_i1035" style="width:0;height:1.5pt" o:hralign="center" o:hrstd="t" o:hr="t" fillcolor="#a0a0a0" stroked="f"/>
         </w:pict>
       </w:r>
     </w:p>
@@ -10970,7 +10970,7 @@
           <w:bCs/>
         </w:rPr>
         <w:pict w14:anchorId="2DFC9D78">
-          <v:rect id="_x0000_i1266" style="width:0;height:1.5pt" o:hralign="center" o:hrstd="t" o:hr="t" fillcolor="#a0a0a0" stroked="f"/>
+          <v:rect id="_x0000_i1036" style="width:0;height:1.5pt" o:hralign="center" o:hrstd="t" o:hr="t" fillcolor="#a0a0a0" stroked="f"/>
         </w:pict>
       </w:r>
     </w:p>
@@ -11795,7 +11795,7 @@
           <w:bCs/>
         </w:rPr>
         <w:pict w14:anchorId="4F31C21C">
-          <v:rect id="_x0000_i1267" style="width:0;height:1.5pt" o:hralign="center" o:hrstd="t" o:hr="t" fillcolor="#a0a0a0" stroked="f"/>
+          <v:rect id="_x0000_i1037" style="width:0;height:1.5pt" o:hralign="center" o:hrstd="t" o:hr="t" fillcolor="#a0a0a0" stroked="f"/>
         </w:pict>
       </w:r>
     </w:p>
@@ -19243,6 +19243,7 @@
   <w:style w:type="character" w:default="1" w:styleId="DefaultParagraphFont">
     <w:name w:val="Default Paragraph Font"/>
     <w:uiPriority w:val="1"/>
+    <w:semiHidden/>
     <w:unhideWhenUsed/>
   </w:style>
   <w:style w:type="table" w:default="1" w:styleId="TableNormal">

</xml_diff>